<commit_message>
Delete Bug Fix, Plus Ajax Request Handler
Fix bug with deleting books, and all request handler changed to ajax
</commit_message>
<xml_diff>
--- a/Documentation/Docs/SAD report 4.docx
+++ b/Documentation/Docs/SAD report 4.docx
@@ -4533,6 +4533,7 @@
       </w:pPr>
       <w:bookmarkStart w:id="8" w:name="_Toc483851885"/>
       <w:r>
+        <w:lastRenderedPageBreak/>
         <w:t>Authentication Management</w:t>
       </w:r>
       <w:bookmarkEnd w:id="8"/>
@@ -4553,6 +4554,16 @@
           <w:lang w:eastAsia="ja-JP"/>
         </w:rPr>
       </w:pPr>
+      <w:r>
+        <w:rPr>
+          <w:lang w:eastAsia="ja-JP"/>
+        </w:rPr>
+        <w:pict>
+          <v:shape id="_x0000_i1029" type="#_x0000_t75" style="width:414.7pt;height:365.75pt">
+            <v:imagedata r:id="rId13" o:title="classdiagram"/>
+          </v:shape>
+        </w:pict>
+      </w:r>
     </w:p>
     <w:p>
       <w:pPr>
@@ -4838,6 +4849,7 @@
               <w:rPr>
                 <w:lang w:eastAsia="ja-JP"/>
               </w:rPr>
+              <w:lastRenderedPageBreak/>
               <w:t>Role</w:t>
             </w:r>
           </w:p>
@@ -4869,6 +4881,7 @@
               <w:rPr>
                 <w:lang w:eastAsia="ja-JP"/>
               </w:rPr>
+              <w:lastRenderedPageBreak/>
               <w:t>N/A</w:t>
             </w:r>
           </w:p>
@@ -4898,6 +4911,7 @@
               <w:rPr>
                 <w:lang w:eastAsia="ja-JP"/>
               </w:rPr>
+              <w:lastRenderedPageBreak/>
               <w:t>This class is intended to hold unique set of roles for users, since the user uses this class as dependency, user has a role, which is how the system recognise the type of user coming into the system</w:t>
             </w:r>
           </w:p>
@@ -7083,7 +7097,6 @@
                 <w:sz w:val="22"/>
                 <w:szCs w:val="22"/>
               </w:rPr>
-              <w:lastRenderedPageBreak/>
               <w:t>Attributes</w:t>
             </w:r>
           </w:p>
@@ -8455,17 +8468,7 @@
                 <w:szCs w:val="22"/>
                 <w:lang w:eastAsia="ja-JP"/>
               </w:rPr>
-              <w:t xml:space="preserve">This method call makes request to Http Post and calls the Authentication </w:t>
-            </w:r>
-            <w:r>
-              <w:rPr>
-                <w:rFonts w:ascii="Times New Roman" w:hAnsi="Times New Roman" w:cs="Times New Roman"/>
-                <w:sz w:val="22"/>
-                <w:szCs w:val="22"/>
-                <w:lang w:eastAsia="ja-JP"/>
-              </w:rPr>
-              <w:lastRenderedPageBreak/>
-              <w:t>Model class to verify user detail</w:t>
+              <w:t>This method call makes request to Http Post and calls the Authentication Model class to verify user detail</w:t>
             </w:r>
           </w:p>
         </w:tc>
@@ -9204,7 +9207,7 @@
                     </pic:cNvPicPr>
                   </pic:nvPicPr>
                   <pic:blipFill>
-                    <a:blip r:embed="rId13"/>
+                    <a:blip r:embed="rId14"/>
                     <a:srcRect/>
                     <a:stretch>
                       <a:fillRect/>
@@ -10662,7 +10665,7 @@
                     </pic:cNvPicPr>
                   </pic:nvPicPr>
                   <pic:blipFill>
-                    <a:blip r:embed="rId14"/>
+                    <a:blip r:embed="rId15"/>
                     <a:srcRect/>
                     <a:stretch>
                       <a:fillRect/>
@@ -10810,7 +10813,7 @@
                     </pic:cNvPicPr>
                   </pic:nvPicPr>
                   <pic:blipFill>
-                    <a:blip r:embed="rId15"/>
+                    <a:blip r:embed="rId16"/>
                     <a:srcRect/>
                     <a:stretch>
                       <a:fillRect/>
@@ -11782,7 +11785,7 @@
         </w:rPr>
         <w:pict>
           <v:shape id="_x0000_i1026" type="#_x0000_t75" style="width:415.3pt;height:184.9pt">
-            <v:imagedata r:id="rId16" o:title="Login"/>
+            <v:imagedata r:id="rId17" o:title="Login"/>
           </v:shape>
         </w:pict>
       </w:r>
@@ -11878,6 +11881,181 @@
           <w:lang w:eastAsia="ja-JP"/>
         </w:rPr>
       </w:pPr>
+      <w:r>
+        <w:rPr>
+          <w:rFonts w:ascii="Times New Roman" w:hAnsi="Times New Roman"/>
+          <w:noProof/>
+          <w:lang w:val="en-US"/>
+        </w:rPr>
+        <w:lastRenderedPageBreak/>
+        <w:drawing>
+          <wp:inline distT="0" distB="0" distL="0" distR="0">
+            <wp:extent cx="5274310" cy="3319418"/>
+            <wp:effectExtent l="19050" t="0" r="2540" b="0"/>
+            <wp:docPr id="9" name="Picture 9"/>
+            <wp:cNvGraphicFramePr>
+              <a:graphicFrameLocks xmlns:a="http://schemas.openxmlformats.org/drawingml/2006/main" noChangeAspect="1"/>
+            </wp:cNvGraphicFramePr>
+            <a:graphic xmlns:a="http://schemas.openxmlformats.org/drawingml/2006/main">
+              <a:graphicData uri="http://schemas.openxmlformats.org/drawingml/2006/picture">
+                <pic:pic xmlns:pic="http://schemas.openxmlformats.org/drawingml/2006/picture">
+                  <pic:nvPicPr>
+                    <pic:cNvPr id="0" name="Picture 9"/>
+                    <pic:cNvPicPr>
+                      <a:picLocks noChangeAspect="1" noChangeArrowheads="1"/>
+                    </pic:cNvPicPr>
+                  </pic:nvPicPr>
+                  <pic:blipFill>
+                    <a:blip r:embed="rId18"/>
+                    <a:srcRect/>
+                    <a:stretch>
+                      <a:fillRect/>
+                    </a:stretch>
+                  </pic:blipFill>
+                  <pic:spPr bwMode="auto">
+                    <a:xfrm>
+                      <a:off x="0" y="0"/>
+                      <a:ext cx="5274310" cy="3319418"/>
+                    </a:xfrm>
+                    <a:prstGeom prst="rect">
+                      <a:avLst/>
+                    </a:prstGeom>
+                    <a:noFill/>
+                    <a:ln w="9525">
+                      <a:noFill/>
+                      <a:miter lim="800000"/>
+                      <a:headEnd/>
+                      <a:tailEnd/>
+                    </a:ln>
+                  </pic:spPr>
+                </pic:pic>
+              </a:graphicData>
+            </a:graphic>
+          </wp:inline>
+        </w:drawing>
+      </w:r>
+    </w:p>
+    <w:p>
+      <w:pPr>
+        <w:rPr>
+          <w:rFonts w:ascii="Times New Roman" w:hAnsi="Times New Roman"/>
+          <w:lang w:eastAsia="ja-JP"/>
+        </w:rPr>
+      </w:pPr>
+    </w:p>
+    <w:p>
+      <w:pPr>
+        <w:rPr>
+          <w:rFonts w:ascii="Times New Roman" w:hAnsi="Times New Roman"/>
+          <w:lang w:eastAsia="ja-JP"/>
+        </w:rPr>
+      </w:pPr>
+      <w:r>
+        <w:rPr>
+          <w:rFonts w:ascii="Times New Roman" w:hAnsi="Times New Roman"/>
+          <w:lang w:eastAsia="ja-JP"/>
+        </w:rPr>
+        <w:t>For Admin and Staff users</w:t>
+      </w:r>
+    </w:p>
+    <w:p>
+      <w:pPr>
+        <w:rPr>
+          <w:rFonts w:ascii="Times New Roman" w:hAnsi="Times New Roman"/>
+          <w:lang w:eastAsia="ja-JP"/>
+        </w:rPr>
+      </w:pPr>
+    </w:p>
+    <w:p>
+      <w:pPr>
+        <w:rPr>
+          <w:rFonts w:ascii="Times New Roman" w:hAnsi="Times New Roman"/>
+          <w:lang w:eastAsia="ja-JP"/>
+        </w:rPr>
+      </w:pPr>
+      <w:r>
+        <w:rPr>
+          <w:rFonts w:ascii="Times New Roman" w:hAnsi="Times New Roman"/>
+          <w:noProof/>
+          <w:lang w:val="en-US"/>
+        </w:rPr>
+        <w:drawing>
+          <wp:inline distT="0" distB="0" distL="0" distR="0">
+            <wp:extent cx="5274310" cy="1620984"/>
+            <wp:effectExtent l="19050" t="0" r="2540" b="0"/>
+            <wp:docPr id="12" name="Picture 12"/>
+            <wp:cNvGraphicFramePr>
+              <a:graphicFrameLocks xmlns:a="http://schemas.openxmlformats.org/drawingml/2006/main" noChangeAspect="1"/>
+            </wp:cNvGraphicFramePr>
+            <a:graphic xmlns:a="http://schemas.openxmlformats.org/drawingml/2006/main">
+              <a:graphicData uri="http://schemas.openxmlformats.org/drawingml/2006/picture">
+                <pic:pic xmlns:pic="http://schemas.openxmlformats.org/drawingml/2006/picture">
+                  <pic:nvPicPr>
+                    <pic:cNvPr id="0" name="Picture 12"/>
+                    <pic:cNvPicPr>
+                      <a:picLocks noChangeAspect="1" noChangeArrowheads="1"/>
+                    </pic:cNvPicPr>
+                  </pic:nvPicPr>
+                  <pic:blipFill>
+                    <a:blip r:embed="rId19"/>
+                    <a:srcRect/>
+                    <a:stretch>
+                      <a:fillRect/>
+                    </a:stretch>
+                  </pic:blipFill>
+                  <pic:spPr bwMode="auto">
+                    <a:xfrm>
+                      <a:off x="0" y="0"/>
+                      <a:ext cx="5274310" cy="1620984"/>
+                    </a:xfrm>
+                    <a:prstGeom prst="rect">
+                      <a:avLst/>
+                    </a:prstGeom>
+                    <a:noFill/>
+                    <a:ln w="9525">
+                      <a:noFill/>
+                      <a:miter lim="800000"/>
+                      <a:headEnd/>
+                      <a:tailEnd/>
+                    </a:ln>
+                  </pic:spPr>
+                </pic:pic>
+              </a:graphicData>
+            </a:graphic>
+          </wp:inline>
+        </w:drawing>
+      </w:r>
+    </w:p>
+    <w:p>
+      <w:pPr>
+        <w:rPr>
+          <w:rFonts w:ascii="Times New Roman" w:hAnsi="Times New Roman"/>
+          <w:lang w:eastAsia="ja-JP"/>
+        </w:rPr>
+      </w:pPr>
+    </w:p>
+    <w:p>
+      <w:pPr>
+        <w:rPr>
+          <w:rFonts w:ascii="Times New Roman" w:hAnsi="Times New Roman"/>
+          <w:lang w:eastAsia="ja-JP"/>
+        </w:rPr>
+      </w:pPr>
+      <w:r>
+        <w:rPr>
+          <w:rFonts w:ascii="Times New Roman" w:hAnsi="Times New Roman"/>
+          <w:lang w:eastAsia="ja-JP"/>
+        </w:rPr>
+        <w:t>For customers</w:t>
+      </w:r>
+    </w:p>
+    <w:p>
+      <w:pPr>
+        <w:rPr>
+          <w:rFonts w:ascii="Times New Roman" w:hAnsi="Times New Roman"/>
+          <w:lang w:eastAsia="ja-JP"/>
+        </w:rPr>
+      </w:pPr>
     </w:p>
     <w:p>
       <w:pPr>
@@ -11900,7 +12078,7 @@
         </w:rPr>
         <w:pict>
           <v:shape id="_x0000_i1027" type="#_x0000_t75" style="width:415.3pt;height:256.9pt">
-            <v:imagedata r:id="rId17" o:title="Logout"/>
+            <v:imagedata r:id="rId20" o:title="Logout"/>
           </v:shape>
         </w:pict>
       </w:r>
@@ -11984,6 +12162,58 @@
           <w:lang w:eastAsia="ja-JP"/>
         </w:rPr>
       </w:pPr>
+      <w:r>
+        <w:rPr>
+          <w:rFonts w:ascii="Times New Roman" w:hAnsi="Times New Roman"/>
+          <w:noProof/>
+          <w:lang w:val="en-US"/>
+        </w:rPr>
+        <w:drawing>
+          <wp:inline distT="0" distB="0" distL="0" distR="0">
+            <wp:extent cx="5274310" cy="1717135"/>
+            <wp:effectExtent l="19050" t="0" r="2540" b="0"/>
+            <wp:docPr id="6" name="Picture 6"/>
+            <wp:cNvGraphicFramePr>
+              <a:graphicFrameLocks xmlns:a="http://schemas.openxmlformats.org/drawingml/2006/main" noChangeAspect="1"/>
+            </wp:cNvGraphicFramePr>
+            <a:graphic xmlns:a="http://schemas.openxmlformats.org/drawingml/2006/main">
+              <a:graphicData uri="http://schemas.openxmlformats.org/drawingml/2006/picture">
+                <pic:pic xmlns:pic="http://schemas.openxmlformats.org/drawingml/2006/picture">
+                  <pic:nvPicPr>
+                    <pic:cNvPr id="0" name="Picture 6"/>
+                    <pic:cNvPicPr>
+                      <a:picLocks noChangeAspect="1" noChangeArrowheads="1"/>
+                    </pic:cNvPicPr>
+                  </pic:nvPicPr>
+                  <pic:blipFill>
+                    <a:blip r:embed="rId21"/>
+                    <a:srcRect/>
+                    <a:stretch>
+                      <a:fillRect/>
+                    </a:stretch>
+                  </pic:blipFill>
+                  <pic:spPr bwMode="auto">
+                    <a:xfrm>
+                      <a:off x="0" y="0"/>
+                      <a:ext cx="5274310" cy="1717135"/>
+                    </a:xfrm>
+                    <a:prstGeom prst="rect">
+                      <a:avLst/>
+                    </a:prstGeom>
+                    <a:noFill/>
+                    <a:ln w="9525">
+                      <a:noFill/>
+                      <a:miter lim="800000"/>
+                      <a:headEnd/>
+                      <a:tailEnd/>
+                    </a:ln>
+                  </pic:spPr>
+                </pic:pic>
+              </a:graphicData>
+            </a:graphic>
+          </wp:inline>
+        </w:drawing>
+      </w:r>
     </w:p>
     <w:p>
       <w:pPr>
@@ -12023,7 +12253,7 @@
                     <pic:cNvPicPr/>
                   </pic:nvPicPr>
                   <pic:blipFill>
-                    <a:blip r:embed="rId18"/>
+                    <a:blip r:embed="rId22"/>
                     <a:stretch>
                       <a:fillRect/>
                     </a:stretch>
@@ -12112,7 +12342,7 @@
         </w:rPr>
         <w:pict>
           <v:shape id="_x0000_i1028" type="#_x0000_t75" style="width:414.7pt;height:314.5pt">
-            <v:imagedata r:id="rId19" o:title="ERD_UmlNotation"/>
+            <v:imagedata r:id="rId23" o:title="ERD_UmlNotation"/>
           </v:shape>
         </w:pict>
       </w:r>
@@ -12163,7 +12393,7 @@
                     </pic:cNvPicPr>
                   </pic:nvPicPr>
                   <pic:blipFill>
-                    <a:blip r:embed="rId20"/>
+                    <a:blip r:embed="rId24"/>
                     <a:srcRect/>
                     <a:stretch>
                       <a:fillRect/>
@@ -22040,8 +22270,8 @@
       </w:pPr>
     </w:p>
     <w:sectPr>
-      <w:headerReference w:type="default" r:id="rId21"/>
-      <w:footerReference w:type="default" r:id="rId22"/>
+      <w:headerReference w:type="default" r:id="rId25"/>
+      <w:footerReference w:type="default" r:id="rId26"/>
       <w:pgSz w:w="11906" w:h="16838" w:code="9"/>
       <w:pgMar w:top="1728" w:right="1800" w:bottom="1728" w:left="1152" w:header="720" w:footer="720" w:gutter="648"/>
       <w:cols w:space="708"/>
@@ -22152,7 +22382,7 @@
         <w:szCs w:val="22"/>
         <w:u w:val="single"/>
       </w:rPr>
-      <w:t>23</w:t>
+      <w:t>17</w:t>
     </w:r>
     <w:r>
       <w:rPr>

</xml_diff>